<commit_message>
Just added my student no
</commit_message>
<xml_diff>
--- a/Documents/Group Report (VR).docx
+++ b/Documents/Group Report (VR).docx
@@ -538,7 +538,16 @@
                                   <w:jc w:val="center"/>
                                 </w:pPr>
                                 <w:r>
-                                  <w:t xml:space="preserve">James Wang – </w:t>
+                                  <w:t xml:space="preserve">James </w:t>
+                                </w:r>
+                                <w:r>
+                                  <w:t>Tang</w:t>
+                                </w:r>
+                                <w:r>
+                                  <w:t xml:space="preserve"> – </w:t>
+                                </w:r>
+                                <w:r>
+                                  <w:t>24015209</w:t>
                                 </w:r>
                               </w:p>
                               <w:p>
@@ -553,21 +562,14 @@
                                 <w:pPr>
                                   <w:jc w:val="center"/>
                                 </w:pPr>
-                                <w:proofErr w:type="spellStart"/>
                                 <w:r>
-                                  <w:t>Adrius</w:t>
+                                  <w:t>A</w:t>
                                 </w:r>
-                                <w:proofErr w:type="spellEnd"/>
                                 <w:r>
-                                  <w:t xml:space="preserve"> </w:t>
+                                  <w:t>n</w:t>
                                 </w:r>
-                                <w:proofErr w:type="spellStart"/>
                                 <w:r>
-                                  <w:t>Maciulis</w:t>
-                                </w:r>
-                                <w:proofErr w:type="spellEnd"/>
-                                <w:r>
-                                  <w:t xml:space="preserve"> – </w:t>
+                                  <w:t xml:space="preserve">drius Maciulis – </w:t>
                                 </w:r>
                               </w:p>
                               <w:p>
@@ -583,7 +585,12 @@
                                   <w:jc w:val="center"/>
                                 </w:pPr>
                                 <w:r>
-                                  <w:t>Dan the Man –</w:t>
+                                  <w:t>Dan T</w:t>
+                                </w:r>
+                                <w:bookmarkStart w:id="0" w:name="_GoBack"/>
+                                <w:bookmarkEnd w:id="0"/>
+                                <w:r>
+                                  <w:t>he Man –</w:t>
                                 </w:r>
                               </w:p>
                               <w:p>
@@ -591,15 +598,7 @@
                                   <w:jc w:val="center"/>
                                 </w:pPr>
                                 <w:r>
-                                  <w:t xml:space="preserve">George </w:t>
-                                </w:r>
-                                <w:proofErr w:type="spellStart"/>
-                                <w:r>
-                                  <w:t>Cazacu</w:t>
-                                </w:r>
-                                <w:proofErr w:type="spellEnd"/>
-                                <w:r>
-                                  <w:t xml:space="preserve"> –</w:t>
+                                  <w:t>George Cazacu –</w:t>
                                 </w:r>
                               </w:p>
                             </w:txbxContent>
@@ -629,7 +628,16 @@
                             <w:jc w:val="center"/>
                           </w:pPr>
                           <w:r>
-                            <w:t xml:space="preserve">James Wang – </w:t>
+                            <w:t xml:space="preserve">James </w:t>
+                          </w:r>
+                          <w:r>
+                            <w:t>Tang</w:t>
+                          </w:r>
+                          <w:r>
+                            <w:t xml:space="preserve"> – </w:t>
+                          </w:r>
+                          <w:r>
+                            <w:t>24015209</w:t>
                           </w:r>
                         </w:p>
                         <w:p>
@@ -644,21 +652,14 @@
                           <w:pPr>
                             <w:jc w:val="center"/>
                           </w:pPr>
-                          <w:proofErr w:type="spellStart"/>
                           <w:r>
-                            <w:t>Adrius</w:t>
+                            <w:t>A</w:t>
                           </w:r>
-                          <w:proofErr w:type="spellEnd"/>
                           <w:r>
-                            <w:t xml:space="preserve"> </w:t>
+                            <w:t>n</w:t>
                           </w:r>
-                          <w:proofErr w:type="spellStart"/>
                           <w:r>
-                            <w:t>Maciulis</w:t>
-                          </w:r>
-                          <w:proofErr w:type="spellEnd"/>
-                          <w:r>
-                            <w:t xml:space="preserve"> – </w:t>
+                            <w:t xml:space="preserve">drius Maciulis – </w:t>
                           </w:r>
                         </w:p>
                         <w:p>
@@ -674,7 +675,12 @@
                             <w:jc w:val="center"/>
                           </w:pPr>
                           <w:r>
-                            <w:t>Dan the Man –</w:t>
+                            <w:t>Dan T</w:t>
+                          </w:r>
+                          <w:bookmarkStart w:id="1" w:name="_GoBack"/>
+                          <w:bookmarkEnd w:id="1"/>
+                          <w:r>
+                            <w:t>he Man –</w:t>
                           </w:r>
                         </w:p>
                         <w:p>
@@ -682,15 +688,7 @@
                             <w:jc w:val="center"/>
                           </w:pPr>
                           <w:r>
-                            <w:t xml:space="preserve">George </w:t>
-                          </w:r>
-                          <w:proofErr w:type="spellStart"/>
-                          <w:r>
-                            <w:t>Cazacu</w:t>
-                          </w:r>
-                          <w:proofErr w:type="spellEnd"/>
-                          <w:r>
-                            <w:t xml:space="preserve"> –</w:t>
+                            <w:t>George Cazacu –</w:t>
                           </w:r>
                         </w:p>
                       </w:txbxContent>
@@ -1521,28 +1519,14 @@
       <w:r>
         <w:br w:type="page"/>
       </w:r>
-      <w:bookmarkStart w:id="0" w:name="_GoBack"/>
-      <w:bookmarkEnd w:id="0"/>
     </w:p>
     <w:p>
       <w:pPr>
         <w:pStyle w:val="Heading1"/>
       </w:pPr>
-      <w:bookmarkStart w:id="1" w:name="_Toc508388549"/>
+      <w:bookmarkStart w:id="2" w:name="_Toc508388549"/>
       <w:r>
-        <w:lastRenderedPageBreak/>
         <w:t>Title of world</w:t>
-      </w:r>
-      <w:bookmarkEnd w:id="1"/>
-    </w:p>
-    <w:p/>
-    <w:p>
-      <w:pPr>
-        <w:pStyle w:val="Heading1"/>
-      </w:pPr>
-      <w:bookmarkStart w:id="2" w:name="_Toc508388550"/>
-      <w:r>
-        <w:t>Aims of World</w:t>
       </w:r>
       <w:bookmarkEnd w:id="2"/>
     </w:p>
@@ -1551,52 +1535,47 @@
       <w:pPr>
         <w:pStyle w:val="Heading1"/>
       </w:pPr>
-      <w:bookmarkStart w:id="3" w:name="_Toc508388551"/>
+      <w:bookmarkStart w:id="3" w:name="_Toc508388550"/>
+      <w:r>
+        <w:t>Aims of World</w:t>
+      </w:r>
+      <w:bookmarkEnd w:id="3"/>
+    </w:p>
+    <w:p/>
+    <w:p>
+      <w:pPr>
+        <w:pStyle w:val="Heading1"/>
+      </w:pPr>
+      <w:bookmarkStart w:id="4" w:name="_Toc508388551"/>
       <w:r>
         <w:t>Screenshots</w:t>
       </w:r>
-      <w:bookmarkEnd w:id="3"/>
+      <w:bookmarkEnd w:id="4"/>
     </w:p>
     <w:p>
       <w:pPr>
         <w:pStyle w:val="Heading2"/>
       </w:pPr>
-      <w:bookmarkStart w:id="4" w:name="_Toc508388552"/>
+      <w:bookmarkStart w:id="5" w:name="_Toc508388552"/>
       <w:r>
         <w:t>Scene 1 – Hub World (James Wang)</w:t>
       </w:r>
-      <w:bookmarkEnd w:id="4"/>
+      <w:bookmarkEnd w:id="5"/>
     </w:p>
     <w:p/>
     <w:p>
       <w:pPr>
         <w:pStyle w:val="Heading2"/>
       </w:pPr>
-      <w:bookmarkStart w:id="5" w:name="_Toc508388553"/>
+      <w:bookmarkStart w:id="6" w:name="_Toc508388553"/>
       <w:r>
         <w:t>Scene 2 – Broken Literature Club (Czar Ian Echavez)</w:t>
       </w:r>
-      <w:bookmarkEnd w:id="5"/>
+      <w:bookmarkEnd w:id="6"/>
     </w:p>
     <w:p>
       <w:r>
-        <w:t xml:space="preserve">You will NOT be </w:t>
-      </w:r>
-      <w:proofErr w:type="spellStart"/>
-      <w:r>
-        <w:t>oki</w:t>
-      </w:r>
-      <w:proofErr w:type="spellEnd"/>
-      <w:r>
-        <w:t xml:space="preserve"> </w:t>
-      </w:r>
-      <w:proofErr w:type="spellStart"/>
-      <w:r>
-        <w:t>doki</w:t>
-      </w:r>
-      <w:proofErr w:type="spellEnd"/>
-      <w:r>
-        <w:t xml:space="preserve"> after this.</w:t>
+        <w:t>You will NOT be oki doki after this.</w:t>
       </w:r>
     </w:p>
     <w:p/>
@@ -1604,23 +1583,9 @@
       <w:pPr>
         <w:pStyle w:val="Heading2"/>
       </w:pPr>
-      <w:bookmarkStart w:id="6" w:name="_Toc508388554"/>
+      <w:bookmarkStart w:id="7" w:name="_Toc508388554"/>
       <w:r>
         <w:t>Scene 3 –</w:t>
-      </w:r>
-      <w:bookmarkEnd w:id="6"/>
-      <w:r>
-        <w:t xml:space="preserve"> </w:t>
-      </w:r>
-    </w:p>
-    <w:p/>
-    <w:p>
-      <w:pPr>
-        <w:pStyle w:val="Heading2"/>
-      </w:pPr>
-      <w:bookmarkStart w:id="7" w:name="_Toc508388555"/>
-      <w:r>
-        <w:t>Scene 4 –</w:t>
       </w:r>
       <w:bookmarkEnd w:id="7"/>
       <w:r>
@@ -1632,9 +1597,9 @@
       <w:pPr>
         <w:pStyle w:val="Heading2"/>
       </w:pPr>
-      <w:bookmarkStart w:id="8" w:name="_Toc508388556"/>
+      <w:bookmarkStart w:id="8" w:name="_Toc508388555"/>
       <w:r>
-        <w:t>Scene 5 –</w:t>
+        <w:t>Scene 4 –</w:t>
       </w:r>
       <w:bookmarkEnd w:id="8"/>
       <w:r>
@@ -1646,22 +1611,36 @@
       <w:pPr>
         <w:pStyle w:val="Heading2"/>
       </w:pPr>
-      <w:bookmarkStart w:id="9" w:name="_Toc508388557"/>
+      <w:bookmarkStart w:id="9" w:name="_Toc508388556"/>
+      <w:r>
+        <w:t>Scene 5 –</w:t>
+      </w:r>
+      <w:bookmarkEnd w:id="9"/>
+      <w:r>
+        <w:t xml:space="preserve"> </w:t>
+      </w:r>
+    </w:p>
+    <w:p/>
+    <w:p>
+      <w:pPr>
+        <w:pStyle w:val="Heading2"/>
+      </w:pPr>
+      <w:bookmarkStart w:id="10" w:name="_Toc508388557"/>
       <w:r>
         <w:t>Scene 6 –</w:t>
       </w:r>
-      <w:bookmarkEnd w:id="9"/>
+      <w:bookmarkEnd w:id="10"/>
     </w:p>
     <w:p/>
     <w:p>
       <w:pPr>
         <w:pStyle w:val="Heading1"/>
       </w:pPr>
-      <w:bookmarkStart w:id="10" w:name="_Toc508388558"/>
+      <w:bookmarkStart w:id="11" w:name="_Toc508388558"/>
       <w:r>
         <w:t>Instructions on how to use it</w:t>
       </w:r>
-      <w:bookmarkEnd w:id="10"/>
+      <w:bookmarkEnd w:id="11"/>
     </w:p>
     <w:p>
       <w:pPr>
@@ -1680,12 +1659,11 @@
       <w:pPr>
         <w:pStyle w:val="Heading1"/>
       </w:pPr>
-      <w:bookmarkStart w:id="11" w:name="_Toc508388559"/>
+      <w:bookmarkStart w:id="12" w:name="_Toc508388559"/>
       <w:r>
-        <w:lastRenderedPageBreak/>
         <w:t>References</w:t>
       </w:r>
-      <w:bookmarkEnd w:id="11"/>
+      <w:bookmarkEnd w:id="12"/>
     </w:p>
     <w:p/>
     <w:sectPr>
@@ -1761,7 +1739,7 @@
           <w:rPr>
             <w:noProof/>
           </w:rPr>
-          <w:t>2</w:t>
+          <w:t>3</w:t>
         </w:r>
         <w:r>
           <w:rPr>
@@ -1814,7 +1792,7 @@
           <w:rPr>
             <w:noProof/>
           </w:rPr>
-          <w:t>2</w:t>
+          <w:t>0</w:t>
         </w:r>
         <w:r>
           <w:rPr>
@@ -2750,7 +2728,7 @@
 </file>
 
 <file path=customXml/itemProps1.xml><?xml version="1.0" encoding="utf-8"?>
-<ds:datastoreItem xmlns:ds="http://schemas.openxmlformats.org/officeDocument/2006/customXml" ds:itemID="{EDD28197-185B-4888-AE01-DA137BA50900}">
+<ds:datastoreItem xmlns:ds="http://schemas.openxmlformats.org/officeDocument/2006/customXml" ds:itemID="{F6B2D264-AF9E-4910-BAFB-7E0CF5032772}">
   <ds:schemaRefs>
     <ds:schemaRef ds:uri="http://schemas.openxmlformats.org/officeDocument/2006/bibliography"/>
   </ds:schemaRefs>

</xml_diff>

<commit_message>
added my student number
</commit_message>
<xml_diff>
--- a/Documents/Group Report (VR).docx
+++ b/Documents/Group Report (VR).docx
@@ -555,7 +555,15 @@
                                   <w:jc w:val="center"/>
                                 </w:pPr>
                                 <w:r>
-                                  <w:t>Czar Ian Echavez – 24008064</w:t>
+                                  <w:t xml:space="preserve">Czar Ian </w:t>
+                                </w:r>
+                                <w:proofErr w:type="spellStart"/>
+                                <w:r>
+                                  <w:t>Echavez</w:t>
+                                </w:r>
+                                <w:proofErr w:type="spellEnd"/>
+                                <w:r>
+                                  <w:t xml:space="preserve"> – 24008064</w:t>
                                 </w:r>
                               </w:p>
                               <w:p>
@@ -569,7 +577,15 @@
                                   <w:t>n</w:t>
                                 </w:r>
                                 <w:r>
-                                  <w:t xml:space="preserve">drius Maciulis – </w:t>
+                                  <w:t xml:space="preserve">drius </w:t>
+                                </w:r>
+                                <w:proofErr w:type="spellStart"/>
+                                <w:r>
+                                  <w:t>Maciulis</w:t>
+                                </w:r>
+                                <w:proofErr w:type="spellEnd"/>
+                                <w:r>
+                                  <w:t xml:space="preserve"> – </w:t>
                                 </w:r>
                               </w:p>
                               <w:p>
@@ -587,10 +603,11 @@
                                 <w:r>
                                   <w:t>Dan T</w:t>
                                 </w:r>
-                                <w:bookmarkStart w:id="0" w:name="_GoBack"/>
-                                <w:bookmarkEnd w:id="0"/>
                                 <w:r>
                                   <w:t>he Man –</w:t>
+                                </w:r>
+                                <w:r>
+                                  <w:t>24018616</w:t>
                                 </w:r>
                               </w:p>
                               <w:p>
@@ -598,7 +615,15 @@
                                   <w:jc w:val="center"/>
                                 </w:pPr>
                                 <w:r>
-                                  <w:t>George Cazacu –</w:t>
+                                  <w:t xml:space="preserve">George </w:t>
+                                </w:r>
+                                <w:proofErr w:type="spellStart"/>
+                                <w:r>
+                                  <w:t>Cazacu</w:t>
+                                </w:r>
+                                <w:proofErr w:type="spellEnd"/>
+                                <w:r>
+                                  <w:t xml:space="preserve"> –</w:t>
                                 </w:r>
                               </w:p>
                             </w:txbxContent>
@@ -620,7 +645,11 @@
               </mc:Choice>
               <mc:Fallback>
                 <w:pict>
-                  <v:shape w14:anchorId="1449C495" id="Text Box 2" o:spid="_x0000_s1030" type="#_x0000_t202" style="position:absolute;margin-left:0;margin-top:482.4pt;width:185.9pt;height:110.6pt;z-index:251661312;visibility:visible;mso-wrap-style:square;mso-width-percent:400;mso-height-percent:200;mso-wrap-distance-left:9pt;mso-wrap-distance-top:3.6pt;mso-wrap-distance-right:9pt;mso-wrap-distance-bottom:3.6pt;mso-position-horizontal:center;mso-position-horizontal-relative:margin;mso-position-vertical:absolute;mso-position-vertical-relative:text;mso-width-percent:400;mso-height-percent:200;mso-width-relative:margin;mso-height-relative:margin;v-text-anchor:top" o:gfxdata="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" filled="f" stroked="f">
+                  <v:shapetype w14:anchorId="1449C495" id="_x0000_t202" coordsize="21600,21600" o:spt="202" path="m,l,21600r21600,l21600,xe">
+                    <v:stroke joinstyle="miter"/>
+                    <v:path gradientshapeok="t" o:connecttype="rect"/>
+                  </v:shapetype>
+                  <v:shape id="Text Box 2" o:spid="_x0000_s1030" type="#_x0000_t202" style="position:absolute;margin-left:0;margin-top:482.4pt;width:185.9pt;height:110.6pt;z-index:251661312;visibility:visible;mso-wrap-style:square;mso-width-percent:400;mso-height-percent:200;mso-wrap-distance-left:9pt;mso-wrap-distance-top:3.6pt;mso-wrap-distance-right:9pt;mso-wrap-distance-bottom:3.6pt;mso-position-horizontal:center;mso-position-horizontal-relative:margin;mso-position-vertical:absolute;mso-position-vertical-relative:text;mso-width-percent:400;mso-height-percent:200;mso-width-relative:margin;mso-height-relative:margin;v-text-anchor:top" o:gfxdata="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" filled="f" stroked="f">
                     <v:textbox style="mso-fit-shape-to-text:t">
                       <w:txbxContent>
                         <w:p>
@@ -645,7 +674,15 @@
                             <w:jc w:val="center"/>
                           </w:pPr>
                           <w:r>
-                            <w:t>Czar Ian Echavez – 24008064</w:t>
+                            <w:t xml:space="preserve">Czar Ian </w:t>
+                          </w:r>
+                          <w:proofErr w:type="spellStart"/>
+                          <w:r>
+                            <w:t>Echavez</w:t>
+                          </w:r>
+                          <w:proofErr w:type="spellEnd"/>
+                          <w:r>
+                            <w:t xml:space="preserve"> – 24008064</w:t>
                           </w:r>
                         </w:p>
                         <w:p>
@@ -659,7 +696,15 @@
                             <w:t>n</w:t>
                           </w:r>
                           <w:r>
-                            <w:t xml:space="preserve">drius Maciulis – </w:t>
+                            <w:t xml:space="preserve">drius </w:t>
+                          </w:r>
+                          <w:proofErr w:type="spellStart"/>
+                          <w:r>
+                            <w:t>Maciulis</w:t>
+                          </w:r>
+                          <w:proofErr w:type="spellEnd"/>
+                          <w:r>
+                            <w:t xml:space="preserve"> – </w:t>
                           </w:r>
                         </w:p>
                         <w:p>
@@ -677,10 +722,11 @@
                           <w:r>
                             <w:t>Dan T</w:t>
                           </w:r>
-                          <w:bookmarkStart w:id="1" w:name="_GoBack"/>
-                          <w:bookmarkEnd w:id="1"/>
                           <w:r>
                             <w:t>he Man –</w:t>
+                          </w:r>
+                          <w:r>
+                            <w:t>24018616</w:t>
                           </w:r>
                         </w:p>
                         <w:p>
@@ -688,7 +734,15 @@
                             <w:jc w:val="center"/>
                           </w:pPr>
                           <w:r>
-                            <w:t>George Cazacu –</w:t>
+                            <w:t xml:space="preserve">George </w:t>
+                          </w:r>
+                          <w:proofErr w:type="spellStart"/>
+                          <w:r>
+                            <w:t>Cazacu</w:t>
+                          </w:r>
+                          <w:proofErr w:type="spellEnd"/>
+                          <w:r>
+                            <w:t xml:space="preserve"> –</w:t>
                           </w:r>
                         </w:p>
                       </w:txbxContent>
@@ -703,6 +757,8 @@
             <w:br w:type="page"/>
           </w:r>
         </w:p>
+        <w:bookmarkStart w:id="0" w:name="_GoBack" w:displacedByCustomXml="next"/>
+        <w:bookmarkEnd w:id="0" w:displacedByCustomXml="next"/>
       </w:sdtContent>
     </w:sdt>
     <w:sdt>
@@ -1524,9 +1580,21 @@
       <w:pPr>
         <w:pStyle w:val="Heading1"/>
       </w:pPr>
-      <w:bookmarkStart w:id="2" w:name="_Toc508388549"/>
+      <w:bookmarkStart w:id="1" w:name="_Toc508388549"/>
       <w:r>
+        <w:lastRenderedPageBreak/>
         <w:t>Title of world</w:t>
+      </w:r>
+      <w:bookmarkEnd w:id="1"/>
+    </w:p>
+    <w:p/>
+    <w:p>
+      <w:pPr>
+        <w:pStyle w:val="Heading1"/>
+      </w:pPr>
+      <w:bookmarkStart w:id="2" w:name="_Toc508388550"/>
+      <w:r>
+        <w:t>Aims of World</w:t>
       </w:r>
       <w:bookmarkEnd w:id="2"/>
     </w:p>
@@ -1535,47 +1603,60 @@
       <w:pPr>
         <w:pStyle w:val="Heading1"/>
       </w:pPr>
-      <w:bookmarkStart w:id="3" w:name="_Toc508388550"/>
-      <w:r>
-        <w:t>Aims of World</w:t>
-      </w:r>
-      <w:bookmarkEnd w:id="3"/>
-    </w:p>
-    <w:p/>
-    <w:p>
-      <w:pPr>
-        <w:pStyle w:val="Heading1"/>
-      </w:pPr>
-      <w:bookmarkStart w:id="4" w:name="_Toc508388551"/>
+      <w:bookmarkStart w:id="3" w:name="_Toc508388551"/>
       <w:r>
         <w:t>Screenshots</w:t>
       </w:r>
-      <w:bookmarkEnd w:id="4"/>
+      <w:bookmarkEnd w:id="3"/>
     </w:p>
     <w:p>
       <w:pPr>
         <w:pStyle w:val="Heading2"/>
       </w:pPr>
-      <w:bookmarkStart w:id="5" w:name="_Toc508388552"/>
+      <w:bookmarkStart w:id="4" w:name="_Toc508388552"/>
       <w:r>
         <w:t>Scene 1 – Hub World (James Wang)</w:t>
       </w:r>
-      <w:bookmarkEnd w:id="5"/>
+      <w:bookmarkEnd w:id="4"/>
     </w:p>
     <w:p/>
     <w:p>
       <w:pPr>
         <w:pStyle w:val="Heading2"/>
       </w:pPr>
-      <w:bookmarkStart w:id="6" w:name="_Toc508388553"/>
+      <w:bookmarkStart w:id="5" w:name="_Toc508388553"/>
       <w:r>
-        <w:t>Scene 2 – Broken Literature Club (Czar Ian Echavez)</w:t>
+        <w:t xml:space="preserve">Scene 2 – Broken Literature Club (Czar Ian </w:t>
       </w:r>
-      <w:bookmarkEnd w:id="6"/>
+      <w:proofErr w:type="spellStart"/>
+      <w:r>
+        <w:t>Echavez</w:t>
+      </w:r>
+      <w:proofErr w:type="spellEnd"/>
+      <w:r>
+        <w:t>)</w:t>
+      </w:r>
+      <w:bookmarkEnd w:id="5"/>
     </w:p>
     <w:p>
       <w:r>
-        <w:t>You will NOT be oki doki after this.</w:t>
+        <w:t xml:space="preserve">You will NOT be </w:t>
+      </w:r>
+      <w:proofErr w:type="spellStart"/>
+      <w:r>
+        <w:t>oki</w:t>
+      </w:r>
+      <w:proofErr w:type="spellEnd"/>
+      <w:r>
+        <w:t xml:space="preserve"> </w:t>
+      </w:r>
+      <w:proofErr w:type="spellStart"/>
+      <w:r>
+        <w:t>doki</w:t>
+      </w:r>
+      <w:proofErr w:type="spellEnd"/>
+      <w:r>
+        <w:t xml:space="preserve"> after this.</w:t>
       </w:r>
     </w:p>
     <w:p/>
@@ -1583,9 +1664,23 @@
       <w:pPr>
         <w:pStyle w:val="Heading2"/>
       </w:pPr>
-      <w:bookmarkStart w:id="7" w:name="_Toc508388554"/>
+      <w:bookmarkStart w:id="6" w:name="_Toc508388554"/>
       <w:r>
         <w:t>Scene 3 –</w:t>
+      </w:r>
+      <w:bookmarkEnd w:id="6"/>
+      <w:r>
+        <w:t xml:space="preserve"> </w:t>
+      </w:r>
+    </w:p>
+    <w:p/>
+    <w:p>
+      <w:pPr>
+        <w:pStyle w:val="Heading2"/>
+      </w:pPr>
+      <w:bookmarkStart w:id="7" w:name="_Toc508388555"/>
+      <w:r>
+        <w:t>Scene 4 –</w:t>
       </w:r>
       <w:bookmarkEnd w:id="7"/>
       <w:r>
@@ -1597,9 +1692,9 @@
       <w:pPr>
         <w:pStyle w:val="Heading2"/>
       </w:pPr>
-      <w:bookmarkStart w:id="8" w:name="_Toc508388555"/>
+      <w:bookmarkStart w:id="8" w:name="_Toc508388556"/>
       <w:r>
-        <w:t>Scene 4 –</w:t>
+        <w:t>Scene 5 –</w:t>
       </w:r>
       <w:bookmarkEnd w:id="8"/>
       <w:r>
@@ -1611,36 +1706,22 @@
       <w:pPr>
         <w:pStyle w:val="Heading2"/>
       </w:pPr>
-      <w:bookmarkStart w:id="9" w:name="_Toc508388556"/>
-      <w:r>
-        <w:t>Scene 5 –</w:t>
-      </w:r>
-      <w:bookmarkEnd w:id="9"/>
-      <w:r>
-        <w:t xml:space="preserve"> </w:t>
-      </w:r>
-    </w:p>
-    <w:p/>
-    <w:p>
-      <w:pPr>
-        <w:pStyle w:val="Heading2"/>
-      </w:pPr>
-      <w:bookmarkStart w:id="10" w:name="_Toc508388557"/>
+      <w:bookmarkStart w:id="9" w:name="_Toc508388557"/>
       <w:r>
         <w:t>Scene 6 –</w:t>
       </w:r>
-      <w:bookmarkEnd w:id="10"/>
+      <w:bookmarkEnd w:id="9"/>
     </w:p>
     <w:p/>
     <w:p>
       <w:pPr>
         <w:pStyle w:val="Heading1"/>
       </w:pPr>
-      <w:bookmarkStart w:id="11" w:name="_Toc508388558"/>
+      <w:bookmarkStart w:id="10" w:name="_Toc508388558"/>
       <w:r>
         <w:t>Instructions on how to use it</w:t>
       </w:r>
-      <w:bookmarkEnd w:id="11"/>
+      <w:bookmarkEnd w:id="10"/>
     </w:p>
     <w:p>
       <w:pPr>
@@ -1659,11 +1740,12 @@
       <w:pPr>
         <w:pStyle w:val="Heading1"/>
       </w:pPr>
-      <w:bookmarkStart w:id="12" w:name="_Toc508388559"/>
+      <w:bookmarkStart w:id="11" w:name="_Toc508388559"/>
       <w:r>
+        <w:lastRenderedPageBreak/>
         <w:t>References</w:t>
       </w:r>
-      <w:bookmarkEnd w:id="12"/>
+      <w:bookmarkEnd w:id="11"/>
     </w:p>
     <w:p/>
     <w:sectPr>
@@ -2728,7 +2810,7 @@
 </file>
 
 <file path=customXml/itemProps1.xml><?xml version="1.0" encoding="utf-8"?>
-<ds:datastoreItem xmlns:ds="http://schemas.openxmlformats.org/officeDocument/2006/customXml" ds:itemID="{F6B2D264-AF9E-4910-BAFB-7E0CF5032772}">
+<ds:datastoreItem xmlns:ds="http://schemas.openxmlformats.org/officeDocument/2006/customXml" ds:itemID="{BE4DC93B-3A5E-4D4C-886A-95CF5835CC9A}">
   <ds:schemaRefs>
     <ds:schemaRef ds:uri="http://schemas.openxmlformats.org/officeDocument/2006/bibliography"/>
   </ds:schemaRefs>

</xml_diff>